<commit_message>
# Fungsi upload ‘Punishment’ (tidak hanya upload data) # Fungsi upload ‘Penghargaan’ (tidak hanya upload data), tambahkan field2 # Tambah fungsi untuk upload dok STR # Tambah fungsi untuk upload dok SIP # Tambahkan fungsi upload dokumen pada form Keluarga.
</commit_message>
<xml_diff>
--- a/docs/Hasil Meeting 0612 - Kepegawaian.docx
+++ b/docs/Hasil Meeting 0612 - Kepegawaian.docx
@@ -690,8 +690,6 @@
               </w:rPr>
               <w:t xml:space="preserve">’ </w:t>
             </w:r>
-            <w:bookmarkStart w:id="0" w:name="_GoBack"/>
-            <w:bookmarkEnd w:id="0"/>
           </w:p>
           <w:p>
             <w:pPr>
@@ -765,51 +763,186 @@
             <w:tcW w:w="7889" w:type="dxa"/>
           </w:tcPr>
           <w:p>
-            <w:proofErr w:type="spellStart"/>
-            <w:r>
+            <w:pPr>
+              <w:rPr>
+                <w:highlight w:val="lightGray"/>
+              </w:rPr>
+            </w:pPr>
+            <w:proofErr w:type="spellStart"/>
+            <w:r>
+              <w:rPr>
+                <w:highlight w:val="lightGray"/>
+              </w:rPr>
               <w:t>Fungsi</w:t>
             </w:r>
             <w:proofErr w:type="spellEnd"/>
             <w:r>
-              <w:t xml:space="preserve"> </w:t>
-            </w:r>
-            <w:r>
+              <w:rPr>
+                <w:highlight w:val="lightGray"/>
+              </w:rPr>
+              <w:t xml:space="preserve"> </w:t>
+            </w:r>
+            <w:r>
+              <w:rPr>
+                <w:highlight w:val="lightGray"/>
+              </w:rPr>
               <w:t xml:space="preserve">upload </w:t>
             </w:r>
             <w:r>
+              <w:rPr>
+                <w:highlight w:val="lightGray"/>
+              </w:rPr>
               <w:t>‘</w:t>
             </w:r>
             <w:proofErr w:type="spellStart"/>
             <w:r>
+              <w:rPr>
+                <w:highlight w:val="lightGray"/>
+              </w:rPr>
               <w:t>Penghargaan</w:t>
             </w:r>
             <w:proofErr w:type="spellEnd"/>
             <w:r>
+              <w:rPr>
+                <w:highlight w:val="lightGray"/>
+              </w:rPr>
               <w:t>’ (</w:t>
             </w:r>
             <w:proofErr w:type="spellStart"/>
             <w:r>
+              <w:rPr>
+                <w:highlight w:val="lightGray"/>
+              </w:rPr>
               <w:t>tidak</w:t>
             </w:r>
             <w:proofErr w:type="spellEnd"/>
             <w:r>
-              <w:t xml:space="preserve"> </w:t>
-            </w:r>
-            <w:proofErr w:type="spellStart"/>
-            <w:r>
+              <w:rPr>
+                <w:highlight w:val="lightGray"/>
+              </w:rPr>
+              <w:t xml:space="preserve"> </w:t>
+            </w:r>
+            <w:proofErr w:type="spellStart"/>
+            <w:r>
+              <w:rPr>
+                <w:highlight w:val="lightGray"/>
+              </w:rPr>
               <w:t>hanya</w:t>
             </w:r>
             <w:proofErr w:type="spellEnd"/>
             <w:r>
+              <w:rPr>
+                <w:highlight w:val="lightGray"/>
+              </w:rPr>
               <w:t xml:space="preserve"> upload data), </w:t>
             </w:r>
             <w:proofErr w:type="spellStart"/>
             <w:r>
+              <w:rPr>
+                <w:highlight w:val="lightGray"/>
+              </w:rPr>
               <w:t>tambahkan</w:t>
             </w:r>
             <w:proofErr w:type="spellEnd"/>
             <w:r>
+              <w:rPr>
+                <w:highlight w:val="lightGray"/>
+              </w:rPr>
               <w:t xml:space="preserve"> field2 :</w:t>
+            </w:r>
+          </w:p>
+          <w:p>
+            <w:pPr>
+              <w:pStyle w:val="ListParagraph"/>
+              <w:numPr>
+                <w:ilvl w:val="0"/>
+                <w:numId w:val="5"/>
+              </w:numPr>
+              <w:rPr>
+                <w:highlight w:val="lightGray"/>
+              </w:rPr>
+            </w:pPr>
+            <w:proofErr w:type="spellStart"/>
+            <w:r>
+              <w:rPr>
+                <w:highlight w:val="lightGray"/>
+              </w:rPr>
+              <w:t>Tambah</w:t>
+            </w:r>
+            <w:proofErr w:type="spellEnd"/>
+            <w:r>
+              <w:rPr>
+                <w:highlight w:val="lightGray"/>
+              </w:rPr>
+              <w:t xml:space="preserve"> field ‘</w:t>
+            </w:r>
+            <w:proofErr w:type="spellStart"/>
+            <w:r>
+              <w:rPr>
+                <w:highlight w:val="lightGray"/>
+              </w:rPr>
+              <w:t>Nama</w:t>
+            </w:r>
+            <w:proofErr w:type="spellEnd"/>
+            <w:r>
+              <w:rPr>
+                <w:highlight w:val="lightGray"/>
+              </w:rPr>
+              <w:t xml:space="preserve"> </w:t>
+            </w:r>
+            <w:proofErr w:type="spellStart"/>
+            <w:r>
+              <w:rPr>
+                <w:highlight w:val="lightGray"/>
+              </w:rPr>
+              <w:t>Penghargaan</w:t>
+            </w:r>
+            <w:proofErr w:type="spellEnd"/>
+            <w:r>
+              <w:rPr>
+                <w:highlight w:val="lightGray"/>
+              </w:rPr>
+              <w:t>’.</w:t>
+            </w:r>
+          </w:p>
+          <w:p>
+            <w:pPr>
+              <w:pStyle w:val="ListParagraph"/>
+              <w:numPr>
+                <w:ilvl w:val="0"/>
+                <w:numId w:val="5"/>
+              </w:numPr>
+              <w:rPr>
+                <w:highlight w:val="lightGray"/>
+              </w:rPr>
+            </w:pPr>
+            <w:proofErr w:type="spellStart"/>
+            <w:r>
+              <w:rPr>
+                <w:highlight w:val="lightGray"/>
+              </w:rPr>
+              <w:t>Tambah</w:t>
+            </w:r>
+            <w:proofErr w:type="spellEnd"/>
+            <w:r>
+              <w:rPr>
+                <w:highlight w:val="lightGray"/>
+              </w:rPr>
+              <w:t xml:space="preserve"> field ‘No &amp; </w:t>
+            </w:r>
+            <w:proofErr w:type="spellStart"/>
+            <w:r>
+              <w:rPr>
+                <w:highlight w:val="lightGray"/>
+              </w:rPr>
+              <w:t>Tgl</w:t>
+            </w:r>
+            <w:proofErr w:type="spellEnd"/>
+            <w:r>
+              <w:rPr>
+                <w:highlight w:val="lightGray"/>
+              </w:rPr>
+              <w:t xml:space="preserve"> SK’.</w:t>
             </w:r>
           </w:p>
           <w:p>
@@ -822,27 +955,285 @@
             </w:pPr>
             <w:proofErr w:type="spellStart"/>
             <w:r>
+              <w:rPr>
+                <w:highlight w:val="lightGray"/>
+              </w:rPr>
               <w:t>Tambah</w:t>
             </w:r>
             <w:proofErr w:type="spellEnd"/>
             <w:r>
+              <w:rPr>
+                <w:highlight w:val="lightGray"/>
+              </w:rPr>
               <w:t xml:space="preserve"> field ‘</w:t>
             </w:r>
             <w:proofErr w:type="spellStart"/>
             <w:r>
-              <w:t>Nama</w:t>
-            </w:r>
-            <w:proofErr w:type="spellEnd"/>
-            <w:r>
-              <w:t xml:space="preserve"> </w:t>
-            </w:r>
-            <w:proofErr w:type="spellStart"/>
-            <w:r>
-              <w:t>Penghargaan</w:t>
-            </w:r>
-            <w:proofErr w:type="spellEnd"/>
-            <w:r>
+              <w:rPr>
+                <w:highlight w:val="lightGray"/>
+              </w:rPr>
+              <w:t>Instansi</w:t>
+            </w:r>
+            <w:proofErr w:type="spellEnd"/>
+            <w:r>
+              <w:rPr>
+                <w:highlight w:val="lightGray"/>
+              </w:rPr>
+              <w:t xml:space="preserve"> </w:t>
+            </w:r>
+            <w:proofErr w:type="spellStart"/>
+            <w:r>
+              <w:rPr>
+                <w:highlight w:val="lightGray"/>
+              </w:rPr>
+              <w:t>Pemberi</w:t>
+            </w:r>
+            <w:proofErr w:type="spellEnd"/>
+            <w:r>
+              <w:rPr>
+                <w:highlight w:val="lightGray"/>
+              </w:rPr>
               <w:t>’.</w:t>
+            </w:r>
+          </w:p>
+        </w:tc>
+        <w:tc>
+          <w:tcPr>
+            <w:tcW w:w="891" w:type="dxa"/>
+          </w:tcPr>
+          <w:p/>
+        </w:tc>
+        <w:tc>
+          <w:tcPr>
+            <w:tcW w:w="975" w:type="dxa"/>
+          </w:tcPr>
+          <w:p/>
+        </w:tc>
+        <w:tc>
+          <w:tcPr>
+            <w:tcW w:w="1270" w:type="dxa"/>
+          </w:tcPr>
+          <w:p/>
+        </w:tc>
+      </w:tr>
+      <w:tr>
+        <w:tc>
+          <w:tcPr>
+            <w:tcW w:w="495" w:type="dxa"/>
+          </w:tcPr>
+          <w:p>
+            <w:r>
+              <w:t>4.</w:t>
+            </w:r>
+          </w:p>
+        </w:tc>
+        <w:tc>
+          <w:tcPr>
+            <w:tcW w:w="7889" w:type="dxa"/>
+          </w:tcPr>
+          <w:p>
+            <w:proofErr w:type="spellStart"/>
+            <w:r>
+              <w:t>Fungsi</w:t>
+            </w:r>
+            <w:proofErr w:type="spellEnd"/>
+            <w:r>
+              <w:t xml:space="preserve"> upload ‘</w:t>
+            </w:r>
+            <w:proofErr w:type="spellStart"/>
+            <w:r>
+              <w:t>Kontrak</w:t>
+            </w:r>
+            <w:proofErr w:type="spellEnd"/>
+            <w:r>
+              <w:t>’ (</w:t>
+            </w:r>
+            <w:proofErr w:type="spellStart"/>
+            <w:r>
+              <w:t>tidak</w:t>
+            </w:r>
+            <w:proofErr w:type="spellEnd"/>
+            <w:r>
+              <w:t xml:space="preserve"> </w:t>
+            </w:r>
+            <w:proofErr w:type="spellStart"/>
+            <w:r>
+              <w:t>hanya</w:t>
+            </w:r>
+            <w:proofErr w:type="spellEnd"/>
+            <w:r>
+              <w:t xml:space="preserve"> upload data), </w:t>
+            </w:r>
+            <w:proofErr w:type="spellStart"/>
+            <w:r>
+              <w:t>tambahkan</w:t>
+            </w:r>
+            <w:proofErr w:type="spellEnd"/>
+            <w:r>
+              <w:t xml:space="preserve"> </w:t>
+            </w:r>
+            <w:proofErr w:type="spellStart"/>
+            <w:r>
+              <w:t>fungsi</w:t>
+            </w:r>
+            <w:proofErr w:type="spellEnd"/>
+            <w:r>
+              <w:t xml:space="preserve"> warning system.</w:t>
+            </w:r>
+          </w:p>
+        </w:tc>
+        <w:tc>
+          <w:tcPr>
+            <w:tcW w:w="891" w:type="dxa"/>
+          </w:tcPr>
+          <w:p/>
+        </w:tc>
+        <w:tc>
+          <w:tcPr>
+            <w:tcW w:w="975" w:type="dxa"/>
+          </w:tcPr>
+          <w:p/>
+        </w:tc>
+        <w:tc>
+          <w:tcPr>
+            <w:tcW w:w="1270" w:type="dxa"/>
+          </w:tcPr>
+          <w:p/>
+        </w:tc>
+      </w:tr>
+      <w:tr>
+        <w:tc>
+          <w:tcPr>
+            <w:tcW w:w="495" w:type="dxa"/>
+          </w:tcPr>
+          <w:p>
+            <w:r>
+              <w:rPr>
+                <w:highlight w:val="yellow"/>
+              </w:rPr>
+              <w:t>5</w:t>
+            </w:r>
+            <w:r>
+              <w:rPr>
+                <w:highlight w:val="yellow"/>
+              </w:rPr>
+              <w:t>.</w:t>
+            </w:r>
+          </w:p>
+        </w:tc>
+        <w:tc>
+          <w:tcPr>
+            <w:tcW w:w="7889" w:type="dxa"/>
+          </w:tcPr>
+          <w:p>
+            <w:proofErr w:type="spellStart"/>
+            <w:r>
+              <w:t>Tambah</w:t>
+            </w:r>
+            <w:proofErr w:type="spellEnd"/>
+            <w:r>
+              <w:t xml:space="preserve"> </w:t>
+            </w:r>
+            <w:proofErr w:type="spellStart"/>
+            <w:r>
+              <w:t>fungsi</w:t>
+            </w:r>
+            <w:proofErr w:type="spellEnd"/>
+            <w:r>
+              <w:t xml:space="preserve"> </w:t>
+            </w:r>
+            <w:proofErr w:type="spellStart"/>
+            <w:r>
+              <w:t>untuk</w:t>
+            </w:r>
+            <w:proofErr w:type="spellEnd"/>
+            <w:r>
+              <w:t xml:space="preserve"> upload </w:t>
+            </w:r>
+            <w:proofErr w:type="spellStart"/>
+            <w:r>
+              <w:t>dok</w:t>
+            </w:r>
+            <w:proofErr w:type="spellEnd"/>
+            <w:r>
+              <w:t xml:space="preserve"> STR</w:t>
+            </w:r>
+            <w:r>
+              <w:t xml:space="preserve"> </w:t>
+            </w:r>
+            <w:proofErr w:type="spellStart"/>
+            <w:r>
+              <w:t>dan</w:t>
+            </w:r>
+            <w:proofErr w:type="spellEnd"/>
+            <w:r>
+              <w:t xml:space="preserve"> </w:t>
+            </w:r>
+            <w:proofErr w:type="spellStart"/>
+            <w:r>
+              <w:t>berikan</w:t>
+            </w:r>
+            <w:proofErr w:type="spellEnd"/>
+            <w:r>
+              <w:t xml:space="preserve"> </w:t>
+            </w:r>
+            <w:proofErr w:type="spellStart"/>
+            <w:r>
+              <w:t>notifikasi</w:t>
+            </w:r>
+            <w:proofErr w:type="spellEnd"/>
+            <w:r>
+              <w:t xml:space="preserve"> (warning system) </w:t>
+            </w:r>
+            <w:proofErr w:type="spellStart"/>
+            <w:r>
+              <w:t>terkait</w:t>
+            </w:r>
+            <w:proofErr w:type="spellEnd"/>
+            <w:r>
+              <w:t xml:space="preserve"> </w:t>
+            </w:r>
+            <w:proofErr w:type="spellStart"/>
+            <w:r>
+              <w:t>masa</w:t>
+            </w:r>
+            <w:proofErr w:type="spellEnd"/>
+            <w:r>
+              <w:t xml:space="preserve"> </w:t>
+            </w:r>
+            <w:proofErr w:type="spellStart"/>
+            <w:r>
+              <w:t>berlaku</w:t>
+            </w:r>
+            <w:proofErr w:type="spellEnd"/>
+            <w:r>
+              <w:t xml:space="preserve"> </w:t>
+            </w:r>
+            <w:proofErr w:type="spellStart"/>
+            <w:r>
+              <w:t>dokumen</w:t>
+            </w:r>
+            <w:proofErr w:type="spellEnd"/>
+            <w:r>
+              <w:t xml:space="preserve"> </w:t>
+            </w:r>
+            <w:proofErr w:type="spellStart"/>
+            <w:r>
+              <w:t>tersebut</w:t>
+            </w:r>
+            <w:proofErr w:type="spellEnd"/>
+            <w:r>
+              <w:t>.</w:t>
+            </w:r>
+          </w:p>
+          <w:p>
+            <w:proofErr w:type="spellStart"/>
+            <w:r>
+              <w:t>Tambahlan</w:t>
+            </w:r>
+            <w:proofErr w:type="spellEnd"/>
+            <w:r>
+              <w:t xml:space="preserve"> field2 :</w:t>
             </w:r>
           </w:p>
           <w:p>
@@ -850,24 +1241,37 @@
               <w:pStyle w:val="ListParagraph"/>
               <w:numPr>
                 <w:ilvl w:val="0"/>
-                <w:numId w:val="5"/>
+                <w:numId w:val="2"/>
               </w:numPr>
+              <w:rPr>
+                <w:highlight w:val="lightGray"/>
+              </w:rPr>
             </w:pPr>
             <w:proofErr w:type="spellStart"/>
             <w:r>
+              <w:rPr>
+                <w:highlight w:val="lightGray"/>
+              </w:rPr>
               <w:t>Tambah</w:t>
             </w:r>
             <w:proofErr w:type="spellEnd"/>
             <w:r>
-              <w:t xml:space="preserve"> field ‘No &amp; </w:t>
-            </w:r>
-            <w:proofErr w:type="spellStart"/>
-            <w:r>
-              <w:t>Tgl</w:t>
-            </w:r>
-            <w:proofErr w:type="spellEnd"/>
-            <w:r>
-              <w:t xml:space="preserve"> SK’.</w:t>
+              <w:rPr>
+                <w:highlight w:val="lightGray"/>
+              </w:rPr>
+              <w:t xml:space="preserve"> field ‘No</w:t>
+            </w:r>
+            <w:r>
+              <w:rPr>
+                <w:highlight w:val="lightGray"/>
+              </w:rPr>
+              <w:t xml:space="preserve"> STR</w:t>
+            </w:r>
+            <w:r>
+              <w:rPr>
+                <w:highlight w:val="lightGray"/>
+              </w:rPr>
+              <w:t>’</w:t>
             </w:r>
           </w:p>
           <w:p>
@@ -875,272 +1279,53 @@
               <w:pStyle w:val="ListParagraph"/>
               <w:numPr>
                 <w:ilvl w:val="0"/>
-                <w:numId w:val="5"/>
+                <w:numId w:val="2"/>
               </w:numPr>
+              <w:rPr>
+                <w:highlight w:val="lightGray"/>
+              </w:rPr>
             </w:pPr>
             <w:proofErr w:type="spellStart"/>
             <w:r>
+              <w:rPr>
+                <w:highlight w:val="lightGray"/>
+              </w:rPr>
               <w:t>Tambah</w:t>
             </w:r>
             <w:proofErr w:type="spellEnd"/>
             <w:r>
+              <w:rPr>
+                <w:highlight w:val="lightGray"/>
+              </w:rPr>
               <w:t xml:space="preserve"> field ‘</w:t>
             </w:r>
             <w:proofErr w:type="spellStart"/>
             <w:r>
-              <w:t>Instansi</w:t>
-            </w:r>
-            <w:proofErr w:type="spellEnd"/>
-            <w:r>
-              <w:t xml:space="preserve"> </w:t>
-            </w:r>
-            <w:proofErr w:type="spellStart"/>
-            <w:r>
-              <w:t>Pemberi</w:t>
-            </w:r>
-            <w:proofErr w:type="spellEnd"/>
-            <w:r>
-              <w:t>’.</w:t>
-            </w:r>
-          </w:p>
-        </w:tc>
-        <w:tc>
-          <w:tcPr>
-            <w:tcW w:w="891" w:type="dxa"/>
-          </w:tcPr>
-          <w:p/>
-        </w:tc>
-        <w:tc>
-          <w:tcPr>
-            <w:tcW w:w="975" w:type="dxa"/>
-          </w:tcPr>
-          <w:p/>
-        </w:tc>
-        <w:tc>
-          <w:tcPr>
-            <w:tcW w:w="1270" w:type="dxa"/>
-          </w:tcPr>
-          <w:p/>
-        </w:tc>
-      </w:tr>
-      <w:tr>
-        <w:tc>
-          <w:tcPr>
-            <w:tcW w:w="495" w:type="dxa"/>
-          </w:tcPr>
-          <w:p>
-            <w:r>
-              <w:t>4.</w:t>
-            </w:r>
-          </w:p>
-        </w:tc>
-        <w:tc>
-          <w:tcPr>
-            <w:tcW w:w="7889" w:type="dxa"/>
-          </w:tcPr>
-          <w:p>
-            <w:proofErr w:type="spellStart"/>
-            <w:r>
-              <w:t>Fungsi</w:t>
-            </w:r>
-            <w:proofErr w:type="spellEnd"/>
-            <w:r>
-              <w:t xml:space="preserve"> upload ‘</w:t>
-            </w:r>
-            <w:proofErr w:type="spellStart"/>
-            <w:r>
-              <w:t>Kontrak</w:t>
-            </w:r>
-            <w:proofErr w:type="spellEnd"/>
-            <w:r>
-              <w:t>’ (</w:t>
-            </w:r>
-            <w:proofErr w:type="spellStart"/>
-            <w:r>
-              <w:t>tidak</w:t>
-            </w:r>
-            <w:proofErr w:type="spellEnd"/>
-            <w:r>
-              <w:t xml:space="preserve"> </w:t>
-            </w:r>
-            <w:proofErr w:type="spellStart"/>
-            <w:r>
-              <w:t>hanya</w:t>
-            </w:r>
-            <w:proofErr w:type="spellEnd"/>
-            <w:r>
-              <w:t xml:space="preserve"> upload data), </w:t>
-            </w:r>
-            <w:proofErr w:type="spellStart"/>
-            <w:r>
-              <w:t>tambahkan</w:t>
-            </w:r>
-            <w:proofErr w:type="spellEnd"/>
-            <w:r>
-              <w:t xml:space="preserve"> </w:t>
-            </w:r>
-            <w:proofErr w:type="spellStart"/>
-            <w:r>
-              <w:t>fungsi</w:t>
-            </w:r>
-            <w:proofErr w:type="spellEnd"/>
-            <w:r>
-              <w:t xml:space="preserve"> warning system.</w:t>
-            </w:r>
-          </w:p>
-        </w:tc>
-        <w:tc>
-          <w:tcPr>
-            <w:tcW w:w="891" w:type="dxa"/>
-          </w:tcPr>
-          <w:p/>
-        </w:tc>
-        <w:tc>
-          <w:tcPr>
-            <w:tcW w:w="975" w:type="dxa"/>
-          </w:tcPr>
-          <w:p/>
-        </w:tc>
-        <w:tc>
-          <w:tcPr>
-            <w:tcW w:w="1270" w:type="dxa"/>
-          </w:tcPr>
-          <w:p/>
-        </w:tc>
-      </w:tr>
-      <w:tr>
-        <w:tc>
-          <w:tcPr>
-            <w:tcW w:w="495" w:type="dxa"/>
-          </w:tcPr>
-          <w:p>
-            <w:r>
-              <w:rPr>
-                <w:highlight w:val="yellow"/>
-              </w:rPr>
-              <w:t>5</w:t>
-            </w:r>
-            <w:r>
-              <w:rPr>
-                <w:highlight w:val="yellow"/>
-              </w:rPr>
-              <w:t>.</w:t>
-            </w:r>
-          </w:p>
-        </w:tc>
-        <w:tc>
-          <w:tcPr>
-            <w:tcW w:w="7889" w:type="dxa"/>
-          </w:tcPr>
-          <w:p>
-            <w:proofErr w:type="spellStart"/>
-            <w:r>
-              <w:t>Tambah</w:t>
-            </w:r>
-            <w:proofErr w:type="spellEnd"/>
-            <w:r>
-              <w:t xml:space="preserve"> </w:t>
-            </w:r>
-            <w:proofErr w:type="spellStart"/>
-            <w:r>
-              <w:t>fungsi</w:t>
-            </w:r>
-            <w:proofErr w:type="spellEnd"/>
-            <w:r>
-              <w:t xml:space="preserve"> </w:t>
-            </w:r>
-            <w:proofErr w:type="spellStart"/>
-            <w:r>
-              <w:t>untuk</w:t>
-            </w:r>
-            <w:proofErr w:type="spellEnd"/>
-            <w:r>
-              <w:t xml:space="preserve"> upload </w:t>
-            </w:r>
-            <w:proofErr w:type="spellStart"/>
-            <w:r>
-              <w:t>dok</w:t>
-            </w:r>
-            <w:proofErr w:type="spellEnd"/>
-            <w:r>
-              <w:t xml:space="preserve"> STR</w:t>
-            </w:r>
-            <w:r>
-              <w:t xml:space="preserve"> </w:t>
-            </w:r>
-            <w:proofErr w:type="spellStart"/>
-            <w:r>
-              <w:t>dan</w:t>
-            </w:r>
-            <w:proofErr w:type="spellEnd"/>
-            <w:r>
-              <w:t xml:space="preserve"> </w:t>
-            </w:r>
-            <w:proofErr w:type="spellStart"/>
-            <w:r>
-              <w:t>berikan</w:t>
-            </w:r>
-            <w:proofErr w:type="spellEnd"/>
-            <w:r>
-              <w:t xml:space="preserve"> </w:t>
-            </w:r>
-            <w:proofErr w:type="spellStart"/>
-            <w:r>
-              <w:t>notifikasi</w:t>
-            </w:r>
-            <w:proofErr w:type="spellEnd"/>
-            <w:r>
-              <w:t xml:space="preserve"> (warning system) </w:t>
-            </w:r>
-            <w:proofErr w:type="spellStart"/>
-            <w:r>
-              <w:t>terkait</w:t>
-            </w:r>
-            <w:proofErr w:type="spellEnd"/>
-            <w:r>
-              <w:t xml:space="preserve"> </w:t>
-            </w:r>
-            <w:proofErr w:type="spellStart"/>
-            <w:r>
-              <w:t>masa</w:t>
-            </w:r>
-            <w:proofErr w:type="spellEnd"/>
-            <w:r>
-              <w:t xml:space="preserve"> </w:t>
-            </w:r>
-            <w:proofErr w:type="spellStart"/>
-            <w:r>
-              <w:t>berlaku</w:t>
-            </w:r>
-            <w:proofErr w:type="spellEnd"/>
-            <w:r>
-              <w:t xml:space="preserve"> </w:t>
-            </w:r>
-            <w:proofErr w:type="spellStart"/>
-            <w:r>
-              <w:t>dokumen</w:t>
-            </w:r>
-            <w:proofErr w:type="spellEnd"/>
-            <w:r>
-              <w:t xml:space="preserve"> </w:t>
-            </w:r>
-            <w:proofErr w:type="spellStart"/>
-            <w:r>
-              <w:t>tersebut</w:t>
-            </w:r>
-            <w:proofErr w:type="spellEnd"/>
-            <w:r>
-              <w:t>.</w:t>
-            </w:r>
-          </w:p>
-          <w:p>
-            <w:proofErr w:type="spellStart"/>
-            <w:r>
-              <w:t>Tambahlan</w:t>
-            </w:r>
-            <w:proofErr w:type="spellEnd"/>
-            <w:r>
-              <w:t xml:space="preserve"> field2 :</w:t>
+              <w:rPr>
+                <w:highlight w:val="lightGray"/>
+              </w:rPr>
+              <w:t>Tgl</w:t>
+            </w:r>
+            <w:proofErr w:type="spellEnd"/>
+            <w:r>
+              <w:rPr>
+                <w:highlight w:val="lightGray"/>
+              </w:rPr>
+              <w:t xml:space="preserve"> </w:t>
+            </w:r>
+            <w:proofErr w:type="spellStart"/>
+            <w:r>
+              <w:rPr>
+                <w:highlight w:val="lightGray"/>
+              </w:rPr>
+              <w:t>Dikeluarkan</w:t>
+            </w:r>
+            <w:proofErr w:type="spellEnd"/>
+            <w:r>
+              <w:rPr>
+                <w:highlight w:val="lightGray"/>
+              </w:rPr>
+              <w:t>’</w:t>
             </w:r>
           </w:p>
           <w:p>
@@ -1153,17 +1338,194 @@
             </w:pPr>
             <w:proofErr w:type="spellStart"/>
             <w:r>
+              <w:rPr>
+                <w:highlight w:val="lightGray"/>
+              </w:rPr>
               <w:t>Tambah</w:t>
             </w:r>
             <w:proofErr w:type="spellEnd"/>
             <w:r>
-              <w:t xml:space="preserve"> field ‘No</w:t>
-            </w:r>
-            <w:r>
-              <w:t xml:space="preserve"> STR</w:t>
-            </w:r>
-            <w:r>
+              <w:rPr>
+                <w:highlight w:val="lightGray"/>
+              </w:rPr>
+              <w:t xml:space="preserve"> field ‘</w:t>
+            </w:r>
+            <w:proofErr w:type="spellStart"/>
+            <w:r>
+              <w:rPr>
+                <w:highlight w:val="lightGray"/>
+              </w:rPr>
+              <w:t>Masa</w:t>
+            </w:r>
+            <w:proofErr w:type="spellEnd"/>
+            <w:r>
+              <w:rPr>
+                <w:highlight w:val="lightGray"/>
+              </w:rPr>
+              <w:t xml:space="preserve"> </w:t>
+            </w:r>
+            <w:proofErr w:type="spellStart"/>
+            <w:r>
+              <w:rPr>
+                <w:highlight w:val="lightGray"/>
+              </w:rPr>
+              <w:t>Berlaku</w:t>
+            </w:r>
+            <w:proofErr w:type="spellEnd"/>
+            <w:r>
+              <w:rPr>
+                <w:highlight w:val="lightGray"/>
+              </w:rPr>
               <w:t>’</w:t>
+            </w:r>
+          </w:p>
+        </w:tc>
+        <w:tc>
+          <w:tcPr>
+            <w:tcW w:w="891" w:type="dxa"/>
+          </w:tcPr>
+          <w:p/>
+        </w:tc>
+        <w:tc>
+          <w:tcPr>
+            <w:tcW w:w="975" w:type="dxa"/>
+          </w:tcPr>
+          <w:p/>
+        </w:tc>
+        <w:tc>
+          <w:tcPr>
+            <w:tcW w:w="1270" w:type="dxa"/>
+          </w:tcPr>
+          <w:p/>
+        </w:tc>
+      </w:tr>
+      <w:tr>
+        <w:tc>
+          <w:tcPr>
+            <w:tcW w:w="495" w:type="dxa"/>
+          </w:tcPr>
+          <w:p>
+            <w:r>
+              <w:rPr>
+                <w:highlight w:val="yellow"/>
+              </w:rPr>
+              <w:t>6</w:t>
+            </w:r>
+            <w:r>
+              <w:t>.</w:t>
+            </w:r>
+          </w:p>
+        </w:tc>
+        <w:tc>
+          <w:tcPr>
+            <w:tcW w:w="7889" w:type="dxa"/>
+          </w:tcPr>
+          <w:p>
+            <w:proofErr w:type="spellStart"/>
+            <w:r>
+              <w:t>Tambah</w:t>
+            </w:r>
+            <w:proofErr w:type="spellEnd"/>
+            <w:r>
+              <w:t xml:space="preserve"> </w:t>
+            </w:r>
+            <w:proofErr w:type="spellStart"/>
+            <w:r>
+              <w:t>fungsi</w:t>
+            </w:r>
+            <w:proofErr w:type="spellEnd"/>
+            <w:r>
+              <w:t xml:space="preserve"> </w:t>
+            </w:r>
+            <w:proofErr w:type="spellStart"/>
+            <w:r>
+              <w:t>untuk</w:t>
+            </w:r>
+            <w:proofErr w:type="spellEnd"/>
+            <w:r>
+              <w:t xml:space="preserve"> upload </w:t>
+            </w:r>
+            <w:proofErr w:type="spellStart"/>
+            <w:r>
+              <w:t>dok</w:t>
+            </w:r>
+            <w:proofErr w:type="spellEnd"/>
+            <w:r>
+              <w:t xml:space="preserve"> SIP </w:t>
+            </w:r>
+            <w:proofErr w:type="spellStart"/>
+            <w:r>
+              <w:t>dan</w:t>
+            </w:r>
+            <w:proofErr w:type="spellEnd"/>
+            <w:r>
+              <w:t xml:space="preserve"> </w:t>
+            </w:r>
+            <w:proofErr w:type="spellStart"/>
+            <w:r>
+              <w:t>berikan</w:t>
+            </w:r>
+            <w:proofErr w:type="spellEnd"/>
+            <w:r>
+              <w:t xml:space="preserve"> </w:t>
+            </w:r>
+            <w:proofErr w:type="spellStart"/>
+            <w:r>
+              <w:t>notifikasi</w:t>
+            </w:r>
+            <w:proofErr w:type="spellEnd"/>
+            <w:r>
+              <w:t xml:space="preserve"> (warning system) </w:t>
+            </w:r>
+            <w:proofErr w:type="spellStart"/>
+            <w:r>
+              <w:t>terkait</w:t>
+            </w:r>
+            <w:proofErr w:type="spellEnd"/>
+            <w:r>
+              <w:t xml:space="preserve"> </w:t>
+            </w:r>
+            <w:proofErr w:type="spellStart"/>
+            <w:r>
+              <w:t>masa</w:t>
+            </w:r>
+            <w:proofErr w:type="spellEnd"/>
+            <w:r>
+              <w:t xml:space="preserve"> </w:t>
+            </w:r>
+            <w:proofErr w:type="spellStart"/>
+            <w:r>
+              <w:t>berlaku</w:t>
+            </w:r>
+            <w:proofErr w:type="spellEnd"/>
+            <w:r>
+              <w:t xml:space="preserve"> </w:t>
+            </w:r>
+            <w:proofErr w:type="spellStart"/>
+            <w:r>
+              <w:t>dokumen</w:t>
+            </w:r>
+            <w:proofErr w:type="spellEnd"/>
+            <w:r>
+              <w:t xml:space="preserve"> </w:t>
+            </w:r>
+            <w:proofErr w:type="spellStart"/>
+            <w:r>
+              <w:t>tersebut</w:t>
+            </w:r>
+            <w:proofErr w:type="spellEnd"/>
+            <w:r>
+              <w:t>.</w:t>
+            </w:r>
+          </w:p>
+          <w:p>
+            <w:proofErr w:type="spellStart"/>
+            <w:r>
+              <w:t>Tambahlan</w:t>
+            </w:r>
+            <w:proofErr w:type="spellEnd"/>
+            <w:r>
+              <w:t xml:space="preserve"> field2 :</w:t>
             </w:r>
           </w:p>
           <w:p>
@@ -1171,31 +1533,36 @@
               <w:pStyle w:val="ListParagraph"/>
               <w:numPr>
                 <w:ilvl w:val="0"/>
-                <w:numId w:val="2"/>
+                <w:numId w:val="3"/>
               </w:numPr>
+              <w:rPr>
+                <w:highlight w:val="lightGray"/>
+              </w:rPr>
             </w:pPr>
             <w:proofErr w:type="spellStart"/>
             <w:r>
+              <w:rPr>
+                <w:highlight w:val="lightGray"/>
+              </w:rPr>
               <w:t>Tambah</w:t>
             </w:r>
             <w:proofErr w:type="spellEnd"/>
             <w:r>
-              <w:t xml:space="preserve"> field ‘</w:t>
-            </w:r>
-            <w:proofErr w:type="spellStart"/>
-            <w:r>
-              <w:t>Tgl</w:t>
-            </w:r>
-            <w:proofErr w:type="spellEnd"/>
-            <w:r>
-              <w:t xml:space="preserve"> </w:t>
-            </w:r>
-            <w:proofErr w:type="spellStart"/>
-            <w:r>
-              <w:t>Dikeluarkan</w:t>
-            </w:r>
-            <w:proofErr w:type="spellEnd"/>
-            <w:r>
+              <w:rPr>
+                <w:highlight w:val="lightGray"/>
+              </w:rPr>
+              <w:t xml:space="preserve"> field ‘No</w:t>
+            </w:r>
+            <w:r>
+              <w:rPr>
+                <w:highlight w:val="lightGray"/>
+              </w:rPr>
+              <w:t xml:space="preserve"> SIP</w:t>
+            </w:r>
+            <w:r>
+              <w:rPr>
+                <w:highlight w:val="lightGray"/>
+              </w:rPr>
               <w:t>’</w:t>
             </w:r>
           </w:p>
@@ -1204,181 +1571,53 @@
               <w:pStyle w:val="ListParagraph"/>
               <w:numPr>
                 <w:ilvl w:val="0"/>
-                <w:numId w:val="2"/>
+                <w:numId w:val="3"/>
               </w:numPr>
+              <w:rPr>
+                <w:highlight w:val="lightGray"/>
+              </w:rPr>
             </w:pPr>
             <w:proofErr w:type="spellStart"/>
             <w:r>
+              <w:rPr>
+                <w:highlight w:val="lightGray"/>
+              </w:rPr>
               <w:t>Tambah</w:t>
             </w:r>
             <w:proofErr w:type="spellEnd"/>
             <w:r>
+              <w:rPr>
+                <w:highlight w:val="lightGray"/>
+              </w:rPr>
               <w:t xml:space="preserve"> field ‘</w:t>
             </w:r>
             <w:proofErr w:type="spellStart"/>
             <w:r>
-              <w:t>Masa</w:t>
-            </w:r>
-            <w:proofErr w:type="spellEnd"/>
-            <w:r>
-              <w:t xml:space="preserve"> </w:t>
-            </w:r>
-            <w:proofErr w:type="spellStart"/>
-            <w:r>
-              <w:t>Berlaku</w:t>
-            </w:r>
-            <w:proofErr w:type="spellEnd"/>
-            <w:r>
+              <w:rPr>
+                <w:highlight w:val="lightGray"/>
+              </w:rPr>
+              <w:t>Tgl</w:t>
+            </w:r>
+            <w:proofErr w:type="spellEnd"/>
+            <w:r>
+              <w:rPr>
+                <w:highlight w:val="lightGray"/>
+              </w:rPr>
+              <w:t xml:space="preserve"> </w:t>
+            </w:r>
+            <w:proofErr w:type="spellStart"/>
+            <w:r>
+              <w:rPr>
+                <w:highlight w:val="lightGray"/>
+              </w:rPr>
+              <w:t>Dikeluarkan</w:t>
+            </w:r>
+            <w:proofErr w:type="spellEnd"/>
+            <w:r>
+              <w:rPr>
+                <w:highlight w:val="lightGray"/>
+              </w:rPr>
               <w:t>’</w:t>
-            </w:r>
-          </w:p>
-        </w:tc>
-        <w:tc>
-          <w:tcPr>
-            <w:tcW w:w="891" w:type="dxa"/>
-          </w:tcPr>
-          <w:p/>
-        </w:tc>
-        <w:tc>
-          <w:tcPr>
-            <w:tcW w:w="975" w:type="dxa"/>
-          </w:tcPr>
-          <w:p/>
-        </w:tc>
-        <w:tc>
-          <w:tcPr>
-            <w:tcW w:w="1270" w:type="dxa"/>
-          </w:tcPr>
-          <w:p/>
-        </w:tc>
-      </w:tr>
-      <w:tr>
-        <w:tc>
-          <w:tcPr>
-            <w:tcW w:w="495" w:type="dxa"/>
-          </w:tcPr>
-          <w:p>
-            <w:r>
-              <w:rPr>
-                <w:highlight w:val="yellow"/>
-              </w:rPr>
-              <w:t>6</w:t>
-            </w:r>
-            <w:r>
-              <w:t>.</w:t>
-            </w:r>
-          </w:p>
-        </w:tc>
-        <w:tc>
-          <w:tcPr>
-            <w:tcW w:w="7889" w:type="dxa"/>
-          </w:tcPr>
-          <w:p>
-            <w:proofErr w:type="spellStart"/>
-            <w:r>
-              <w:t>Tambah</w:t>
-            </w:r>
-            <w:proofErr w:type="spellEnd"/>
-            <w:r>
-              <w:t xml:space="preserve"> </w:t>
-            </w:r>
-            <w:proofErr w:type="spellStart"/>
-            <w:r>
-              <w:t>fungsi</w:t>
-            </w:r>
-            <w:proofErr w:type="spellEnd"/>
-            <w:r>
-              <w:t xml:space="preserve"> </w:t>
-            </w:r>
-            <w:proofErr w:type="spellStart"/>
-            <w:r>
-              <w:t>untuk</w:t>
-            </w:r>
-            <w:proofErr w:type="spellEnd"/>
-            <w:r>
-              <w:t xml:space="preserve"> upload </w:t>
-            </w:r>
-            <w:proofErr w:type="spellStart"/>
-            <w:r>
-              <w:t>dok</w:t>
-            </w:r>
-            <w:proofErr w:type="spellEnd"/>
-            <w:r>
-              <w:t xml:space="preserve"> SIP </w:t>
-            </w:r>
-            <w:proofErr w:type="spellStart"/>
-            <w:r>
-              <w:t>dan</w:t>
-            </w:r>
-            <w:proofErr w:type="spellEnd"/>
-            <w:r>
-              <w:t xml:space="preserve"> </w:t>
-            </w:r>
-            <w:proofErr w:type="spellStart"/>
-            <w:r>
-              <w:t>berikan</w:t>
-            </w:r>
-            <w:proofErr w:type="spellEnd"/>
-            <w:r>
-              <w:t xml:space="preserve"> </w:t>
-            </w:r>
-            <w:proofErr w:type="spellStart"/>
-            <w:r>
-              <w:t>notifikasi</w:t>
-            </w:r>
-            <w:proofErr w:type="spellEnd"/>
-            <w:r>
-              <w:t xml:space="preserve"> (warning system) </w:t>
-            </w:r>
-            <w:proofErr w:type="spellStart"/>
-            <w:r>
-              <w:t>terkait</w:t>
-            </w:r>
-            <w:proofErr w:type="spellEnd"/>
-            <w:r>
-              <w:t xml:space="preserve"> </w:t>
-            </w:r>
-            <w:proofErr w:type="spellStart"/>
-            <w:r>
-              <w:t>masa</w:t>
-            </w:r>
-            <w:proofErr w:type="spellEnd"/>
-            <w:r>
-              <w:t xml:space="preserve"> </w:t>
-            </w:r>
-            <w:proofErr w:type="spellStart"/>
-            <w:r>
-              <w:t>berlaku</w:t>
-            </w:r>
-            <w:proofErr w:type="spellEnd"/>
-            <w:r>
-              <w:t xml:space="preserve"> </w:t>
-            </w:r>
-            <w:proofErr w:type="spellStart"/>
-            <w:r>
-              <w:t>dokumen</w:t>
-            </w:r>
-            <w:proofErr w:type="spellEnd"/>
-            <w:r>
-              <w:t xml:space="preserve"> </w:t>
-            </w:r>
-            <w:proofErr w:type="spellStart"/>
-            <w:r>
-              <w:t>tersebut</w:t>
-            </w:r>
-            <w:proofErr w:type="spellEnd"/>
-            <w:r>
-              <w:t>.</w:t>
-            </w:r>
-          </w:p>
-          <w:p>
-            <w:proofErr w:type="spellStart"/>
-            <w:r>
-              <w:t>Tambahlan</w:t>
-            </w:r>
-            <w:proofErr w:type="spellEnd"/>
-            <w:r>
-              <w:t xml:space="preserve"> field2 :</w:t>
             </w:r>
           </w:p>
           <w:p>
@@ -1391,82 +1630,44 @@
             </w:pPr>
             <w:proofErr w:type="spellStart"/>
             <w:r>
+              <w:rPr>
+                <w:highlight w:val="lightGray"/>
+              </w:rPr>
               <w:t>Tambah</w:t>
             </w:r>
             <w:proofErr w:type="spellEnd"/>
             <w:r>
-              <w:t xml:space="preserve"> field ‘No</w:t>
-            </w:r>
-            <w:r>
-              <w:t xml:space="preserve"> SIP</w:t>
-            </w:r>
-            <w:r>
-              <w:t>’</w:t>
-            </w:r>
-          </w:p>
-          <w:p>
-            <w:pPr>
-              <w:pStyle w:val="ListParagraph"/>
-              <w:numPr>
-                <w:ilvl w:val="0"/>
-                <w:numId w:val="3"/>
-              </w:numPr>
-            </w:pPr>
-            <w:proofErr w:type="spellStart"/>
-            <w:r>
-              <w:t>Tambah</w:t>
-            </w:r>
-            <w:proofErr w:type="spellEnd"/>
-            <w:r>
+              <w:rPr>
+                <w:highlight w:val="lightGray"/>
+              </w:rPr>
               <w:t xml:space="preserve"> field ‘</w:t>
             </w:r>
             <w:proofErr w:type="spellStart"/>
             <w:r>
-              <w:t>Tgl</w:t>
-            </w:r>
-            <w:proofErr w:type="spellEnd"/>
-            <w:r>
-              <w:t xml:space="preserve"> </w:t>
-            </w:r>
-            <w:proofErr w:type="spellStart"/>
-            <w:r>
-              <w:t>Dikeluarkan</w:t>
-            </w:r>
-            <w:proofErr w:type="spellEnd"/>
-            <w:r>
-              <w:t>’</w:t>
-            </w:r>
-          </w:p>
-          <w:p>
-            <w:pPr>
-              <w:pStyle w:val="ListParagraph"/>
-              <w:numPr>
-                <w:ilvl w:val="0"/>
-                <w:numId w:val="3"/>
-              </w:numPr>
-            </w:pPr>
-            <w:proofErr w:type="spellStart"/>
-            <w:r>
-              <w:t>Tambah</w:t>
-            </w:r>
-            <w:proofErr w:type="spellEnd"/>
-            <w:r>
-              <w:t xml:space="preserve"> field ‘</w:t>
-            </w:r>
-            <w:proofErr w:type="spellStart"/>
-            <w:r>
+              <w:rPr>
+                <w:highlight w:val="lightGray"/>
+              </w:rPr>
               <w:t>Masa</w:t>
             </w:r>
             <w:proofErr w:type="spellEnd"/>
             <w:r>
-              <w:t xml:space="preserve"> </w:t>
-            </w:r>
-            <w:proofErr w:type="spellStart"/>
-            <w:r>
+              <w:rPr>
+                <w:highlight w:val="lightGray"/>
+              </w:rPr>
+              <w:t xml:space="preserve"> </w:t>
+            </w:r>
+            <w:proofErr w:type="spellStart"/>
+            <w:r>
+              <w:rPr>
+                <w:highlight w:val="lightGray"/>
+              </w:rPr>
               <w:t>Berlaku</w:t>
             </w:r>
             <w:proofErr w:type="spellEnd"/>
             <w:r>
+              <w:rPr>
+                <w:highlight w:val="lightGray"/>
+              </w:rPr>
               <w:t>’</w:t>
             </w:r>
           </w:p>
@@ -1517,42 +1718,80 @@
           <w:p>
             <w:proofErr w:type="spellStart"/>
             <w:r>
+              <w:rPr>
+                <w:highlight w:val="lightGray"/>
+              </w:rPr>
               <w:t>Tambahkan</w:t>
             </w:r>
             <w:proofErr w:type="spellEnd"/>
             <w:r>
-              <w:t xml:space="preserve"> </w:t>
-            </w:r>
-            <w:proofErr w:type="spellStart"/>
-            <w:r>
+              <w:rPr>
+                <w:highlight w:val="lightGray"/>
+              </w:rPr>
+              <w:t xml:space="preserve"> </w:t>
+            </w:r>
+            <w:proofErr w:type="spellStart"/>
+            <w:r>
+              <w:rPr>
+                <w:highlight w:val="lightGray"/>
+              </w:rPr>
               <w:t>fungsi</w:t>
             </w:r>
             <w:proofErr w:type="spellEnd"/>
             <w:r>
-              <w:t xml:space="preserve"> upload </w:t>
-            </w:r>
-            <w:proofErr w:type="spellStart"/>
-            <w:r>
+              <w:rPr>
+                <w:highlight w:val="lightGray"/>
+              </w:rPr>
+              <w:t xml:space="preserve"> upload</w:t>
+            </w:r>
+            <w:bookmarkStart w:id="0" w:name="_GoBack"/>
+            <w:bookmarkEnd w:id="0"/>
+            <w:r>
+              <w:rPr>
+                <w:highlight w:val="lightGray"/>
+              </w:rPr>
+              <w:t xml:space="preserve"> </w:t>
+            </w:r>
+            <w:proofErr w:type="spellStart"/>
+            <w:r>
+              <w:rPr>
+                <w:highlight w:val="lightGray"/>
+              </w:rPr>
               <w:t>dokumen</w:t>
             </w:r>
             <w:proofErr w:type="spellEnd"/>
             <w:r>
-              <w:t xml:space="preserve"> </w:t>
-            </w:r>
-            <w:proofErr w:type="spellStart"/>
-            <w:r>
+              <w:rPr>
+                <w:highlight w:val="lightGray"/>
+              </w:rPr>
+              <w:t xml:space="preserve"> </w:t>
+            </w:r>
+            <w:proofErr w:type="spellStart"/>
+            <w:r>
+              <w:rPr>
+                <w:highlight w:val="lightGray"/>
+              </w:rPr>
               <w:t>pada</w:t>
             </w:r>
             <w:proofErr w:type="spellEnd"/>
             <w:r>
+              <w:rPr>
+                <w:highlight w:val="lightGray"/>
+              </w:rPr>
               <w:t xml:space="preserve"> form </w:t>
             </w:r>
             <w:proofErr w:type="spellStart"/>
             <w:r>
+              <w:rPr>
+                <w:highlight w:val="lightGray"/>
+              </w:rPr>
               <w:t>Keluarga</w:t>
             </w:r>
             <w:proofErr w:type="spellEnd"/>
             <w:r>
+              <w:rPr>
+                <w:highlight w:val="lightGray"/>
+              </w:rPr>
               <w:t>.</w:t>
             </w:r>
           </w:p>

</xml_diff>